<commit_message>
updating intro and discussion
</commit_message>
<xml_diff>
--- a/ms/discussion.docx
+++ b/ms/discussion.docx
@@ -10,8 +10,6 @@
           <w:b/>
         </w:rPr>
       </w:pPr>
-      <w:bookmarkStart w:id="0" w:name="_GoBack"/>
-      <w:bookmarkEnd w:id="0"/>
       <w:r>
         <w:rPr>
           <w:rFonts w:ascii="Garamond" w:hAnsi="Garamond"/>
@@ -25,13 +23,457 @@
         <w:spacing w:line="360" w:lineRule="auto"/>
         <w:rPr>
           <w:rFonts w:ascii="Garamond" w:hAnsi="Garamond"/>
-        </w:rPr>
-      </w:pPr>
-      <w:r>
-        <w:rPr>
-          <w:rFonts w:ascii="Garamond" w:hAnsi="Garamond"/>
-        </w:rPr>
-        <w:t>Lack of difference between the sexes might indicate several things:</w:t>
+          <w:i/>
+        </w:rPr>
+      </w:pPr>
+      <w:r>
+        <w:rPr>
+          <w:rFonts w:ascii="Garamond" w:hAnsi="Garamond"/>
+          <w:i/>
+        </w:rPr>
+        <w:t>Paragraph 1 – summary of main findings</w:t>
+      </w:r>
+    </w:p>
+    <w:p>
+      <w:pPr>
+        <w:spacing w:line="360" w:lineRule="auto"/>
+        <w:rPr>
+          <w:rFonts w:ascii="Garamond" w:hAnsi="Garamond"/>
+        </w:rPr>
+      </w:pPr>
+      <w:r>
+        <w:rPr>
+          <w:rFonts w:ascii="Garamond" w:hAnsi="Garamond"/>
+        </w:rPr>
+        <w:t xml:space="preserve">Surprisingly, </w:t>
+      </w:r>
+      <w:r>
+        <w:rPr>
+          <w:rFonts w:ascii="Garamond" w:hAnsi="Garamond"/>
+        </w:rPr>
+        <w:t xml:space="preserve">our meta-analysis </w:t>
+      </w:r>
+      <w:r>
+        <w:rPr>
+          <w:rFonts w:ascii="Garamond" w:hAnsi="Garamond"/>
+        </w:rPr>
+        <w:t>failed to find</w:t>
+      </w:r>
+      <w:r>
+        <w:rPr>
+          <w:rFonts w:ascii="Garamond" w:hAnsi="Garamond"/>
+        </w:rPr>
+        <w:t xml:space="preserve"> significant sex difference</w:t>
+      </w:r>
+      <w:r>
+        <w:rPr>
+          <w:rFonts w:ascii="Garamond" w:hAnsi="Garamond"/>
+        </w:rPr>
+        <w:t>s</w:t>
+      </w:r>
+      <w:r>
+        <w:rPr>
+          <w:rFonts w:ascii="Garamond" w:hAnsi="Garamond"/>
+        </w:rPr>
+        <w:t xml:space="preserve"> in either </w:t>
+      </w:r>
+      <w:r>
+        <w:rPr>
+          <w:rFonts w:ascii="Garamond" w:hAnsi="Garamond"/>
+        </w:rPr>
+        <w:t>trait</w:t>
+      </w:r>
+      <w:r>
+        <w:rPr>
+          <w:rFonts w:ascii="Garamond" w:hAnsi="Garamond"/>
+        </w:rPr>
+        <w:t xml:space="preserve"> </w:t>
+      </w:r>
+      <w:r>
+        <w:rPr>
+          <w:rFonts w:ascii="Garamond" w:hAnsi="Garamond"/>
+        </w:rPr>
+        <w:t>mean</w:t>
+      </w:r>
+      <w:r>
+        <w:rPr>
+          <w:rFonts w:ascii="Garamond" w:hAnsi="Garamond"/>
+        </w:rPr>
+        <w:t>s</w:t>
+      </w:r>
+      <w:r>
+        <w:rPr>
+          <w:rFonts w:ascii="Garamond" w:hAnsi="Garamond"/>
+        </w:rPr>
+        <w:t xml:space="preserve"> or </w:t>
+      </w:r>
+      <w:r>
+        <w:rPr>
+          <w:rFonts w:ascii="Garamond" w:hAnsi="Garamond"/>
+        </w:rPr>
+        <w:t xml:space="preserve">trait </w:t>
+      </w:r>
+      <w:r>
+        <w:rPr>
+          <w:rFonts w:ascii="Garamond" w:hAnsi="Garamond"/>
+        </w:rPr>
+        <w:t>variability for personality-like behaviours</w:t>
+      </w:r>
+      <w:r>
+        <w:rPr>
+          <w:rFonts w:ascii="Garamond" w:hAnsi="Garamond"/>
+        </w:rPr>
+        <w:t xml:space="preserve">. </w:t>
+      </w:r>
+      <w:r>
+        <w:rPr>
+          <w:rFonts w:ascii="Garamond" w:hAnsi="Garamond"/>
+        </w:rPr>
+        <w:t xml:space="preserve">When personalities were divided into their respective </w:t>
+      </w:r>
+      <w:r>
+        <w:rPr>
+          <w:rFonts w:ascii="Garamond" w:hAnsi="Garamond"/>
+        </w:rPr>
+        <w:t>trait type</w:t>
+      </w:r>
+      <w:r>
+        <w:rPr>
+          <w:rFonts w:ascii="Garamond" w:hAnsi="Garamond"/>
+        </w:rPr>
+        <w:t xml:space="preserve"> we found</w:t>
+      </w:r>
+      <w:r>
+        <w:rPr>
+          <w:rFonts w:ascii="Garamond" w:hAnsi="Garamond"/>
+        </w:rPr>
+        <w:t xml:space="preserve"> </w:t>
+      </w:r>
+      <w:r>
+        <w:rPr>
+          <w:rFonts w:ascii="Garamond" w:hAnsi="Garamond"/>
+        </w:rPr>
+        <w:t>several</w:t>
+      </w:r>
+      <w:r>
+        <w:rPr>
+          <w:rFonts w:ascii="Garamond" w:hAnsi="Garamond"/>
+        </w:rPr>
+        <w:t xml:space="preserve"> significant sex differences in means for some personality </w:t>
+      </w:r>
+      <w:r>
+        <w:rPr>
+          <w:rFonts w:ascii="Garamond" w:hAnsi="Garamond"/>
+        </w:rPr>
+        <w:t>types</w:t>
+      </w:r>
+      <w:r>
+        <w:rPr>
+          <w:rFonts w:ascii="Garamond" w:hAnsi="Garamond"/>
+        </w:rPr>
+        <w:t xml:space="preserve"> (</w:t>
+      </w:r>
+      <w:r>
+        <w:rPr>
+          <w:rFonts w:ascii="Garamond" w:hAnsi="Garamond"/>
+        </w:rPr>
+        <w:t>…</w:t>
+      </w:r>
+      <w:r>
+        <w:rPr>
+          <w:rFonts w:ascii="Garamond" w:hAnsi="Garamond"/>
+        </w:rPr>
+        <w:t>)</w:t>
+      </w:r>
+      <w:r>
+        <w:rPr>
+          <w:rFonts w:ascii="Garamond" w:hAnsi="Garamond"/>
+        </w:rPr>
+        <w:t>,</w:t>
+      </w:r>
+      <w:r>
+        <w:rPr>
+          <w:rFonts w:ascii="Garamond" w:hAnsi="Garamond"/>
+        </w:rPr>
+        <w:t xml:space="preserve"> within some taxonomic groups (</w:t>
+      </w:r>
+      <w:r>
+        <w:rPr>
+          <w:rFonts w:ascii="Garamond" w:hAnsi="Garamond"/>
+        </w:rPr>
+        <w:t>…</w:t>
+      </w:r>
+      <w:r>
+        <w:rPr>
+          <w:rFonts w:ascii="Garamond" w:hAnsi="Garamond"/>
+        </w:rPr>
+        <w:t>)</w:t>
+      </w:r>
+      <w:r>
+        <w:rPr>
+          <w:rFonts w:ascii="Garamond" w:hAnsi="Garamond"/>
+        </w:rPr>
+        <w:t xml:space="preserve">. However, </w:t>
+      </w:r>
+      <w:r>
+        <w:rPr>
+          <w:rFonts w:ascii="Garamond" w:hAnsi="Garamond"/>
+        </w:rPr>
+        <w:t xml:space="preserve">only </w:t>
+      </w:r>
+      <w:r>
+        <w:rPr>
+          <w:rFonts w:ascii="Garamond" w:hAnsi="Garamond"/>
+        </w:rPr>
+        <w:t xml:space="preserve">exploratory behaviour for </w:t>
+      </w:r>
+      <w:r>
+        <w:rPr>
+          <w:rFonts w:ascii="Garamond" w:hAnsi="Garamond"/>
+        </w:rPr>
+        <w:t xml:space="preserve">birds </w:t>
+      </w:r>
+      <w:r>
+        <w:rPr>
+          <w:rFonts w:ascii="Garamond" w:hAnsi="Garamond"/>
+        </w:rPr>
+        <w:t>had a significant sex</w:t>
+      </w:r>
+      <w:r>
+        <w:rPr>
+          <w:rFonts w:ascii="Garamond" w:hAnsi="Garamond"/>
+        </w:rPr>
+        <w:t xml:space="preserve"> difference</w:t>
+      </w:r>
+      <w:r>
+        <w:rPr>
+          <w:rFonts w:ascii="Garamond" w:hAnsi="Garamond"/>
+        </w:rPr>
+        <w:t xml:space="preserve"> in variability</w:t>
+      </w:r>
+      <w:r>
+        <w:rPr>
+          <w:rFonts w:ascii="Garamond" w:hAnsi="Garamond"/>
+        </w:rPr>
+        <w:t xml:space="preserve">, showing </w:t>
+      </w:r>
+      <w:r>
+        <w:rPr>
+          <w:rFonts w:ascii="Garamond" w:hAnsi="Garamond"/>
+        </w:rPr>
+        <w:t>strong female-</w:t>
+      </w:r>
+      <w:r>
+        <w:rPr>
+          <w:rFonts w:ascii="Garamond" w:hAnsi="Garamond"/>
+        </w:rPr>
+        <w:t>bias</w:t>
+      </w:r>
+      <w:r>
+        <w:rPr>
+          <w:rFonts w:ascii="Garamond" w:hAnsi="Garamond"/>
+        </w:rPr>
+        <w:t xml:space="preserve">. Finally, personality and </w:t>
+      </w:r>
+      <w:r>
+        <w:rPr>
+          <w:rFonts w:ascii="Garamond" w:hAnsi="Garamond"/>
+        </w:rPr>
+        <w:t>SSD</w:t>
+      </w:r>
+      <w:r>
+        <w:rPr>
+          <w:rFonts w:ascii="Garamond" w:hAnsi="Garamond"/>
+        </w:rPr>
+        <w:t xml:space="preserve"> interacted significantly to show strong sex-bias for mean personality, yet only within mammals (</w:t>
+      </w:r>
+      <w:r>
+        <w:rPr>
+          <w:rFonts w:ascii="Garamond" w:hAnsi="Garamond"/>
+        </w:rPr>
+        <w:t xml:space="preserve">male-bias for </w:t>
+      </w:r>
+      <w:r>
+        <w:rPr>
+          <w:rFonts w:ascii="Garamond" w:hAnsi="Garamond"/>
+        </w:rPr>
+        <w:t xml:space="preserve">all personality </w:t>
+      </w:r>
+      <w:r>
+        <w:rPr>
+          <w:rFonts w:ascii="Garamond" w:hAnsi="Garamond"/>
+        </w:rPr>
+        <w:t>types</w:t>
+      </w:r>
+      <w:r>
+        <w:rPr>
+          <w:rFonts w:ascii="Garamond" w:hAnsi="Garamond"/>
+        </w:rPr>
+        <w:t xml:space="preserve"> except activity, which had a female-bias</w:t>
+      </w:r>
+      <w:r>
+        <w:rPr>
+          <w:rFonts w:ascii="Garamond" w:hAnsi="Garamond"/>
+        </w:rPr>
+        <w:t>) and fish (</w:t>
+      </w:r>
+      <w:r>
+        <w:rPr>
+          <w:rFonts w:ascii="Garamond" w:hAnsi="Garamond"/>
+        </w:rPr>
+        <w:t xml:space="preserve">female-biased </w:t>
+      </w:r>
+      <w:r>
+        <w:rPr>
+          <w:rFonts w:ascii="Garamond" w:hAnsi="Garamond"/>
+        </w:rPr>
+        <w:t>aggression)</w:t>
+      </w:r>
+      <w:r>
+        <w:rPr>
+          <w:rFonts w:ascii="Garamond" w:hAnsi="Garamond"/>
+        </w:rPr>
+        <w:t xml:space="preserve">, </w:t>
+      </w:r>
+      <w:r>
+        <w:rPr>
+          <w:rFonts w:ascii="Garamond" w:hAnsi="Garamond"/>
+        </w:rPr>
+        <w:t>and</w:t>
+      </w:r>
+      <w:r>
+        <w:rPr>
+          <w:rFonts w:ascii="Garamond" w:hAnsi="Garamond"/>
+        </w:rPr>
+        <w:t xml:space="preserve"> </w:t>
+      </w:r>
+      <w:r>
+        <w:rPr>
+          <w:rFonts w:ascii="Garamond" w:hAnsi="Garamond"/>
+        </w:rPr>
+        <w:t xml:space="preserve">did </w:t>
+      </w:r>
+      <w:r>
+        <w:rPr>
+          <w:rFonts w:ascii="Garamond" w:hAnsi="Garamond"/>
+        </w:rPr>
+        <w:t>not</w:t>
+      </w:r>
+      <w:r>
+        <w:rPr>
+          <w:rFonts w:ascii="Garamond" w:hAnsi="Garamond"/>
+        </w:rPr>
+        <w:t xml:space="preserve"> </w:t>
+      </w:r>
+      <w:r>
+        <w:rPr>
+          <w:rFonts w:ascii="Garamond" w:hAnsi="Garamond"/>
+        </w:rPr>
+        <w:t xml:space="preserve">moderate sex differences in </w:t>
+      </w:r>
+      <w:r>
+        <w:rPr>
+          <w:rFonts w:ascii="Garamond" w:hAnsi="Garamond"/>
+        </w:rPr>
+        <w:t xml:space="preserve">variability for any personality </w:t>
+      </w:r>
+      <w:r>
+        <w:rPr>
+          <w:rFonts w:ascii="Garamond" w:hAnsi="Garamond"/>
+        </w:rPr>
+        <w:t>type</w:t>
+      </w:r>
+      <w:r>
+        <w:rPr>
+          <w:rFonts w:ascii="Garamond" w:hAnsi="Garamond"/>
+        </w:rPr>
+        <w:t xml:space="preserve"> or taxonomic group</w:t>
+      </w:r>
+      <w:r>
+        <w:rPr>
+          <w:rFonts w:ascii="Garamond" w:hAnsi="Garamond"/>
+        </w:rPr>
+        <w:t xml:space="preserve">. </w:t>
+      </w:r>
+      <w:r>
+        <w:rPr>
+          <w:rFonts w:ascii="Garamond" w:hAnsi="Garamond"/>
+        </w:rPr>
+        <w:t xml:space="preserve"> </w:t>
+      </w:r>
+    </w:p>
+    <w:p>
+      <w:pPr>
+        <w:spacing w:line="360" w:lineRule="auto"/>
+        <w:rPr>
+          <w:rFonts w:ascii="Garamond" w:hAnsi="Garamond"/>
+        </w:rPr>
+      </w:pPr>
+    </w:p>
+    <w:p>
+      <w:pPr>
+        <w:spacing w:line="360" w:lineRule="auto"/>
+        <w:rPr>
+          <w:rFonts w:ascii="Garamond" w:hAnsi="Garamond"/>
+          <w:i/>
+        </w:rPr>
+      </w:pPr>
+      <w:r>
+        <w:rPr>
+          <w:rFonts w:ascii="Garamond" w:hAnsi="Garamond"/>
+          <w:i/>
+        </w:rPr>
+        <w:t>Paragraphs 2 &amp; 3– why no sex differences? Not under sexual selection, important for survival, greater variability in male morphological traits only?</w:t>
+      </w:r>
+    </w:p>
+    <w:p>
+      <w:pPr>
+        <w:spacing w:line="360" w:lineRule="auto"/>
+        <w:rPr>
+          <w:rFonts w:ascii="Garamond" w:hAnsi="Garamond"/>
+        </w:rPr>
+      </w:pPr>
+      <w:r>
+        <w:rPr>
+          <w:rFonts w:ascii="Garamond" w:hAnsi="Garamond"/>
+        </w:rPr>
+        <w:t>Despite previous studies describing greater male variability in shared traits, the absence</w:t>
+      </w:r>
+      <w:r>
+        <w:rPr>
+          <w:rFonts w:ascii="Garamond" w:hAnsi="Garamond"/>
+        </w:rPr>
+        <w:t xml:space="preserve"> of </w:t>
+      </w:r>
+      <w:r>
+        <w:rPr>
+          <w:rFonts w:ascii="Garamond" w:hAnsi="Garamond"/>
+        </w:rPr>
+        <w:t xml:space="preserve">sex </w:t>
+      </w:r>
+      <w:r>
+        <w:rPr>
+          <w:rFonts w:ascii="Garamond" w:hAnsi="Garamond"/>
+        </w:rPr>
+        <w:t>difference</w:t>
+      </w:r>
+      <w:r>
+        <w:rPr>
+          <w:rFonts w:ascii="Garamond" w:hAnsi="Garamond"/>
+        </w:rPr>
+        <w:t xml:space="preserve">s reported in our meta-analysis </w:t>
+      </w:r>
+      <w:r>
+        <w:rPr>
+          <w:rFonts w:ascii="Garamond" w:hAnsi="Garamond"/>
+        </w:rPr>
+        <w:t xml:space="preserve">might </w:t>
+      </w:r>
+      <w:r>
+        <w:rPr>
+          <w:rFonts w:ascii="Garamond" w:hAnsi="Garamond"/>
+        </w:rPr>
+        <w:t xml:space="preserve">offer important insight into the mechanisms underpinning shared behavioural trait expression. Firstly, animal personality traits might not play an important role in mate choice </w:t>
       </w:r>
     </w:p>
     <w:p>
@@ -90,6 +532,12 @@
         </w:rPr>
         <w:t>Assortative mating? Maybe males and females prefer to mate with a similar personality so the variation between the sexes remains the same? Not good wording but something to that effect</w:t>
       </w:r>
+      <w:r>
+        <w:rPr>
+          <w:rFonts w:ascii="Garamond" w:hAnsi="Garamond"/>
+        </w:rPr>
+        <w:t xml:space="preserve"> (mate choice and personality review would fit here)</w:t>
+      </w:r>
     </w:p>
     <w:p>
       <w:pPr>
@@ -109,129 +557,47 @@
         </w:rPr>
         <w:t>Antipredator or behaviours related to survival (like exploration) experience much stronger selection than other personality traits (where there is no optima), which would explain the strong interaction with sexual size dimorphism</w:t>
       </w:r>
-    </w:p>
-    <w:p>
-      <w:pPr>
-        <w:spacing w:line="360" w:lineRule="auto"/>
-        <w:rPr>
-          <w:rFonts w:ascii="Garamond" w:hAnsi="Garamond"/>
-        </w:rPr>
-      </w:pPr>
-      <w:r>
-        <w:rPr>
-          <w:rFonts w:ascii="Garamond" w:hAnsi="Garamond"/>
-        </w:rPr>
-        <w:t xml:space="preserve">We might see greater male variability in morphological traits, like body size, brain structure and in traits directly related to morphology, like intelligence or cognition (see that chimp paper), but we don’t see such sex differences in behavioural </w:t>
+      <w:r>
+        <w:rPr>
+          <w:rFonts w:ascii="Garamond" w:hAnsi="Garamond"/>
+        </w:rPr>
+        <w:t xml:space="preserve">. </w:t>
       </w:r>
       <w:proofErr w:type="gramStart"/>
       <w:r>
         <w:rPr>
           <w:rFonts w:ascii="Garamond" w:hAnsi="Garamond"/>
         </w:rPr>
-        <w:t>traits ???</w:t>
+        <w:t>Also</w:t>
       </w:r>
       <w:proofErr w:type="gramEnd"/>
       <w:r>
         <w:rPr>
           <w:rFonts w:ascii="Garamond" w:hAnsi="Garamond"/>
         </w:rPr>
-        <w:t xml:space="preserve"> This could be explained by behaviours having a complex genetic underpinning (controlled by multiple genes that aren’t sex-linked?) or that personality-like behaviours are important for survival in both sexes so there is no sexual </w:t>
-      </w:r>
-      <w:proofErr w:type="gramStart"/>
-      <w:r>
-        <w:rPr>
-          <w:rFonts w:ascii="Garamond" w:hAnsi="Garamond"/>
-        </w:rPr>
-        <w:t>conflict ???</w:t>
-      </w:r>
-      <w:proofErr w:type="gramEnd"/>
-      <w:r>
-        <w:rPr>
-          <w:rFonts w:ascii="Garamond" w:hAnsi="Garamond"/>
-        </w:rPr>
-        <w:t xml:space="preserve"> Something like this I guess</w:t>
-      </w:r>
-    </w:p>
-    <w:p>
-      <w:pPr>
-        <w:spacing w:line="360" w:lineRule="auto"/>
-        <w:rPr>
-          <w:rFonts w:ascii="Garamond" w:hAnsi="Garamond"/>
-        </w:rPr>
-      </w:pPr>
-    </w:p>
-    <w:p>
-      <w:pPr>
-        <w:spacing w:line="360" w:lineRule="auto"/>
-        <w:rPr>
-          <w:rFonts w:ascii="Garamond" w:hAnsi="Garamond"/>
-        </w:rPr>
-      </w:pPr>
-      <w:r>
-        <w:rPr>
-          <w:rFonts w:ascii="Garamond" w:hAnsi="Garamond"/>
-        </w:rPr>
-        <w:t xml:space="preserve">Can also mention greater female variability in some traits, like vision (both mice and humans) which might indicate some traits </w:t>
-      </w:r>
-      <w:r>
-        <w:rPr>
-          <w:rFonts w:ascii="Garamond" w:hAnsi="Garamond"/>
-        </w:rPr>
-        <w:t>are more beneficial for females to express variation (finding food, seeing predators?)</w:t>
-      </w:r>
-      <w:r>
-        <w:rPr>
-          <w:rFonts w:ascii="Garamond" w:hAnsi="Garamond"/>
-        </w:rPr>
-        <w:t xml:space="preserve"> (see </w:t>
-      </w:r>
-      <w:proofErr w:type="spellStart"/>
-      <w:r>
-        <w:rPr>
-          <w:rFonts w:ascii="Garamond" w:hAnsi="Garamond"/>
-        </w:rPr>
-        <w:t>Shaqiri</w:t>
-      </w:r>
-      <w:proofErr w:type="spellEnd"/>
-      <w:r>
-        <w:rPr>
-          <w:rFonts w:ascii="Garamond" w:hAnsi="Garamond"/>
-        </w:rPr>
-        <w:t xml:space="preserve"> </w:t>
-      </w:r>
-      <w:r>
-        <w:rPr>
-          <w:rFonts w:ascii="Garamond" w:hAnsi="Garamond"/>
-          <w:i/>
-        </w:rPr>
-        <w:t>et al</w:t>
-      </w:r>
-      <w:r>
-        <w:rPr>
-          <w:rFonts w:ascii="Garamond" w:hAnsi="Garamond"/>
-        </w:rPr>
-        <w:t>. 2018, and also Suzie’s paper)</w:t>
-      </w:r>
-    </w:p>
-    <w:p>
-      <w:pPr>
-        <w:spacing w:line="360" w:lineRule="auto"/>
-        <w:rPr>
-          <w:rFonts w:ascii="Garamond" w:hAnsi="Garamond"/>
-        </w:rPr>
-      </w:pPr>
-    </w:p>
-    <w:p>
-      <w:pPr>
-        <w:spacing w:line="360" w:lineRule="auto"/>
-        <w:rPr>
-          <w:rFonts w:ascii="Garamond" w:hAnsi="Garamond"/>
-        </w:rPr>
-      </w:pPr>
-      <w:r>
-        <w:rPr>
-          <w:rFonts w:ascii="Garamond" w:hAnsi="Garamond"/>
-        </w:rPr>
+        <w:t xml:space="preserve"> how mating might change personalities in females and males differently? (fish paper from 2020)</w:t>
+      </w:r>
+    </w:p>
+    <w:p>
+      <w:pPr>
+        <w:spacing w:line="360" w:lineRule="auto"/>
+        <w:rPr>
+          <w:rFonts w:ascii="Garamond" w:hAnsi="Garamond"/>
+        </w:rPr>
+      </w:pPr>
+    </w:p>
+    <w:p>
+      <w:pPr>
+        <w:spacing w:line="360" w:lineRule="auto"/>
+        <w:rPr>
+          <w:rFonts w:ascii="Garamond" w:hAnsi="Garamond"/>
+        </w:rPr>
+      </w:pPr>
+      <w:r>
+        <w:rPr>
+          <w:rFonts w:ascii="Garamond" w:hAnsi="Garamond"/>
+        </w:rPr>
+        <w:lastRenderedPageBreak/>
         <w:t>BASICALLY:</w:t>
       </w:r>
     </w:p>
@@ -251,75 +617,6 @@
           <w:rFonts w:ascii="Garamond" w:hAnsi="Garamond"/>
         </w:rPr>
         <w:t>We don’t see differences in means or variability in personalities between the sexes, which means that personalities are unlikely to be under sexual selection (in our sample of species), or that personalities are equally variable in the sexes because they are heritable, and trade-off with life-history traits important for survival</w:t>
-      </w:r>
-    </w:p>
-    <w:p>
-      <w:pPr>
-        <w:numPr>
-          <w:ilvl w:val="0"/>
-          <w:numId w:val="5"/>
-        </w:numPr>
-        <w:spacing w:line="360" w:lineRule="auto"/>
-        <w:rPr>
-          <w:rFonts w:ascii="Garamond" w:hAnsi="Garamond"/>
-        </w:rPr>
-      </w:pPr>
-      <w:r>
-        <w:rPr>
-          <w:rFonts w:ascii="Garamond" w:hAnsi="Garamond"/>
-        </w:rPr>
-        <w:lastRenderedPageBreak/>
-        <w:t>Sexual size dimorphism alone doesn’t moderate sex differences in personalities, which suggests that the greater male variability hypothesis, nor the sex chromosome hypothesis don't apply to animal personalities</w:t>
-      </w:r>
-    </w:p>
-    <w:p>
-      <w:pPr>
-        <w:numPr>
-          <w:ilvl w:val="1"/>
-          <w:numId w:val="5"/>
-        </w:numPr>
-        <w:spacing w:line="360" w:lineRule="auto"/>
-        <w:rPr>
-          <w:rFonts w:ascii="Garamond" w:hAnsi="Garamond"/>
-        </w:rPr>
-      </w:pPr>
-      <w:r>
-        <w:rPr>
-          <w:rFonts w:ascii="Garamond" w:hAnsi="Garamond"/>
-        </w:rPr>
-        <w:t>More relevant for morphological traits than behavioural according to the literature</w:t>
-      </w:r>
-    </w:p>
-    <w:p>
-      <w:pPr>
-        <w:numPr>
-          <w:ilvl w:val="0"/>
-          <w:numId w:val="5"/>
-        </w:numPr>
-        <w:spacing w:line="360" w:lineRule="auto"/>
-        <w:rPr>
-          <w:rFonts w:ascii="Garamond" w:hAnsi="Garamond"/>
-        </w:rPr>
-      </w:pPr>
-      <w:r>
-        <w:rPr>
-          <w:rFonts w:ascii="Garamond" w:hAnsi="Garamond"/>
-        </w:rPr>
-        <w:t xml:space="preserve">Finally, we see strong interactions between SSD and personalities for mammals only, where males are strongly dimorphic, which could relate to </w:t>
-      </w:r>
-      <w:proofErr w:type="spellStart"/>
-      <w:r>
-        <w:rPr>
-          <w:rFonts w:ascii="Garamond" w:hAnsi="Garamond"/>
-        </w:rPr>
-        <w:t>Rensch’s</w:t>
-      </w:r>
-      <w:proofErr w:type="spellEnd"/>
-      <w:r>
-        <w:rPr>
-          <w:rFonts w:ascii="Garamond" w:hAnsi="Garamond"/>
-        </w:rPr>
-        <w:t xml:space="preserve"> rule - in species where males are bigger than females, the size differences between the sexes increases with body size. Indeed, we have several large mammalian species in our dataset with big differences in body sizes. Additionally, as male size increases, female size increases as a result of fecundity and viability selection, so it’s possible that, for mammals at least, using SSD as a proxy for sexual selection actually encompasses 3 different types of selection that might also operate on personality traits… like females and activity (big females need to be more active to get enough food to fuel their big bodies and subsequent offspring), males and aggression (bigger males are often the dominant individual so bigger means more testosterone</w:t>
       </w:r>
     </w:p>
     <w:p>
@@ -400,6 +697,242 @@
         <w:pStyle w:val="ListParagraph"/>
         <w:numPr>
           <w:ilvl w:val="0"/>
+          <w:numId w:val="7"/>
+        </w:numPr>
+        <w:spacing w:line="360" w:lineRule="auto"/>
+        <w:rPr>
+          <w:rFonts w:ascii="Garamond" w:hAnsi="Garamond"/>
+          <w:i/>
+        </w:rPr>
+      </w:pPr>
+      <w:r>
+        <w:rPr>
+          <w:rFonts w:ascii="Garamond" w:hAnsi="Garamond"/>
+        </w:rPr>
+        <w:t>Wyman and Rowe (</w:t>
+      </w:r>
+      <w:r>
+        <w:rPr>
+          <w:rFonts w:ascii="Garamond" w:hAnsi="Garamond"/>
+        </w:rPr>
+        <w:t>2014</w:t>
+      </w:r>
+      <w:r>
+        <w:rPr>
+          <w:rFonts w:ascii="Garamond" w:hAnsi="Garamond"/>
+        </w:rPr>
+        <w:t xml:space="preserve">) conducted a meta-analysis comparing </w:t>
+      </w:r>
+      <w:proofErr w:type="spellStart"/>
+      <w:r>
+        <w:rPr>
+          <w:rFonts w:ascii="Garamond" w:hAnsi="Garamond"/>
+        </w:rPr>
+        <w:t>heritabilities</w:t>
+      </w:r>
+      <w:proofErr w:type="spellEnd"/>
+      <w:r>
+        <w:rPr>
+          <w:rFonts w:ascii="Garamond" w:hAnsi="Garamond"/>
+        </w:rPr>
+        <w:t xml:space="preserve"> and additive genetic variances of phenotypic traits for males and females. When using a t-test, they found that mean male coefficients of variance </w:t>
+      </w:r>
+      <w:r>
+        <w:rPr>
+          <w:rFonts w:ascii="Garamond" w:hAnsi="Garamond"/>
+        </w:rPr>
+        <w:t>were</w:t>
+      </w:r>
+      <w:r>
+        <w:rPr>
+          <w:rFonts w:ascii="Garamond" w:hAnsi="Garamond"/>
+        </w:rPr>
+        <w:t xml:space="preserve"> not significantly different from mean female coefficients of variance for non-reproduction-related phenotypic traits, as well as traits important for reproduction. – </w:t>
+      </w:r>
+      <w:r>
+        <w:rPr>
+          <w:rFonts w:ascii="Garamond" w:hAnsi="Garamond"/>
+          <w:i/>
+        </w:rPr>
+        <w:t xml:space="preserve">this is most similar to my results and more comparable to </w:t>
+      </w:r>
+      <w:proofErr w:type="spellStart"/>
+      <w:r>
+        <w:rPr>
+          <w:rFonts w:ascii="Garamond" w:hAnsi="Garamond"/>
+          <w:i/>
+        </w:rPr>
+        <w:t>lnCVR</w:t>
+      </w:r>
+      <w:proofErr w:type="spellEnd"/>
+    </w:p>
+    <w:p>
+      <w:pPr>
+        <w:pStyle w:val="ListParagraph"/>
+        <w:numPr>
+          <w:ilvl w:val="1"/>
+          <w:numId w:val="7"/>
+        </w:numPr>
+        <w:spacing w:line="360" w:lineRule="auto"/>
+        <w:rPr>
+          <w:rFonts w:ascii="Garamond" w:hAnsi="Garamond"/>
+        </w:rPr>
+      </w:pPr>
+      <w:r>
+        <w:rPr>
+          <w:rFonts w:ascii="Garamond" w:hAnsi="Garamond"/>
+        </w:rPr>
+        <w:t>But there was a significant skew towards male-bias for coefficients of phenotypic variance for reproductive traits, non-reproductive traits, and the entire dataset.</w:t>
+      </w:r>
+    </w:p>
+    <w:p>
+      <w:pPr>
+        <w:pStyle w:val="ListParagraph"/>
+        <w:numPr>
+          <w:ilvl w:val="1"/>
+          <w:numId w:val="7"/>
+        </w:numPr>
+        <w:spacing w:line="360" w:lineRule="auto"/>
+        <w:rPr>
+          <w:rFonts w:ascii="Garamond" w:hAnsi="Garamond"/>
+        </w:rPr>
+      </w:pPr>
+      <w:r>
+        <w:rPr>
+          <w:rFonts w:ascii="Garamond" w:hAnsi="Garamond"/>
+        </w:rPr>
+        <w:t>Reproduction traits showed more male-biased phenotypic variance than not-reproduction related traits</w:t>
+      </w:r>
+    </w:p>
+    <w:p>
+      <w:pPr>
+        <w:pStyle w:val="ListParagraph"/>
+        <w:numPr>
+          <w:ilvl w:val="0"/>
+          <w:numId w:val="7"/>
+        </w:numPr>
+        <w:spacing w:line="360" w:lineRule="auto"/>
+        <w:rPr>
+          <w:rFonts w:ascii="Garamond" w:hAnsi="Garamond"/>
+        </w:rPr>
+      </w:pPr>
+      <w:r>
+        <w:rPr>
+          <w:rFonts w:ascii="Garamond" w:hAnsi="Garamond"/>
+        </w:rPr>
+        <w:t xml:space="preserve">Those few meta-analyses that talk about personality and fitness/survival </w:t>
+      </w:r>
+    </w:p>
+    <w:p>
+      <w:pPr>
+        <w:spacing w:line="360" w:lineRule="auto"/>
+        <w:rPr>
+          <w:rFonts w:ascii="Garamond" w:hAnsi="Garamond"/>
+        </w:rPr>
+      </w:pPr>
+    </w:p>
+    <w:p>
+      <w:pPr>
+        <w:spacing w:line="360" w:lineRule="auto"/>
+        <w:rPr>
+          <w:rFonts w:ascii="Garamond" w:hAnsi="Garamond"/>
+        </w:rPr>
+      </w:pPr>
+      <w:r>
+        <w:rPr>
+          <w:rFonts w:ascii="Garamond" w:hAnsi="Garamond"/>
+        </w:rPr>
+        <w:t xml:space="preserve">We might see greater male variability in morphological traits, like body size, brain structure and in traits directly related to morphology, like intelligence or cognition (see that chimp paper), but </w:t>
+      </w:r>
+      <w:r>
+        <w:rPr>
+          <w:rFonts w:ascii="Garamond" w:hAnsi="Garamond"/>
+        </w:rPr>
+        <w:lastRenderedPageBreak/>
+        <w:t xml:space="preserve">we don’t see such sex differences in behavioural </w:t>
+      </w:r>
+      <w:proofErr w:type="gramStart"/>
+      <w:r>
+        <w:rPr>
+          <w:rFonts w:ascii="Garamond" w:hAnsi="Garamond"/>
+        </w:rPr>
+        <w:t>traits ???</w:t>
+      </w:r>
+      <w:proofErr w:type="gramEnd"/>
+      <w:r>
+        <w:rPr>
+          <w:rFonts w:ascii="Garamond" w:hAnsi="Garamond"/>
+        </w:rPr>
+        <w:t xml:space="preserve"> This could be explained by behaviours having a complex genetic underpinning (controlled by multiple genes that aren’t sex-linked?) or that personality-like behaviours are important for survival in both sexes so there is no sexual </w:t>
+      </w:r>
+      <w:proofErr w:type="gramStart"/>
+      <w:r>
+        <w:rPr>
+          <w:rFonts w:ascii="Garamond" w:hAnsi="Garamond"/>
+        </w:rPr>
+        <w:t>conflict ???</w:t>
+      </w:r>
+      <w:proofErr w:type="gramEnd"/>
+      <w:r>
+        <w:rPr>
+          <w:rFonts w:ascii="Garamond" w:hAnsi="Garamond"/>
+        </w:rPr>
+        <w:t xml:space="preserve"> Something like this I guess</w:t>
+      </w:r>
+      <w:r>
+        <w:rPr>
+          <w:rFonts w:ascii="Garamond" w:hAnsi="Garamond"/>
+        </w:rPr>
+        <w:t xml:space="preserve"> </w:t>
+      </w:r>
+    </w:p>
+    <w:p>
+      <w:pPr>
+        <w:pStyle w:val="ListParagraph"/>
+        <w:numPr>
+          <w:ilvl w:val="0"/>
+          <w:numId w:val="7"/>
+        </w:numPr>
+        <w:spacing w:line="360" w:lineRule="auto"/>
+        <w:rPr>
+          <w:rFonts w:ascii="Garamond" w:hAnsi="Garamond"/>
+        </w:rPr>
+      </w:pPr>
+      <w:r>
+        <w:rPr>
+          <w:rFonts w:ascii="Garamond" w:hAnsi="Garamond"/>
+        </w:rPr>
+        <w:t>Or variability in personality could be a bet-hedging strategy for both sexes so it would make sense for them to have variability and somewhat lower heritability … might also explain the lack of sex differences in the means of traits because there is no single optimal personality mean</w:t>
+      </w:r>
+    </w:p>
+    <w:p>
+      <w:pPr>
+        <w:spacing w:line="360" w:lineRule="auto"/>
+        <w:rPr>
+          <w:rFonts w:ascii="Garamond" w:hAnsi="Garamond"/>
+        </w:rPr>
+      </w:pPr>
+    </w:p>
+    <w:p>
+      <w:pPr>
+        <w:spacing w:line="360" w:lineRule="auto"/>
+        <w:rPr>
+          <w:rFonts w:ascii="Garamond" w:hAnsi="Garamond"/>
+          <w:i/>
+        </w:rPr>
+      </w:pPr>
+      <w:r>
+        <w:rPr>
+          <w:rFonts w:ascii="Garamond" w:hAnsi="Garamond"/>
+          <w:i/>
+        </w:rPr>
+        <w:t>Paragraph 4 &amp; 5 – SSD and significant sex differences, life histories and sex-bias in means</w:t>
+      </w:r>
+    </w:p>
+    <w:p>
+      <w:pPr>
+        <w:numPr>
+          <w:ilvl w:val="0"/>
           <w:numId w:val="5"/>
         </w:numPr>
         <w:spacing w:line="360" w:lineRule="auto"/>
@@ -411,14 +944,236 @@
         <w:rPr>
           <w:rFonts w:ascii="Garamond" w:hAnsi="Garamond"/>
         </w:rPr>
-        <w:t xml:space="preserve">Potential source of bias in our meta-analysis – most species where sex differences in personality have been recorded are quite sexually dimorphic. Would be interesting to see </w:t>
-      </w:r>
-      <w:r>
-        <w:rPr>
-          <w:rFonts w:ascii="Garamond" w:hAnsi="Garamond"/>
+        <w:t>Sexual size dimorphism alone doesn’t moderate sex differences in personalities, which suggests that the greater male variability hypothesis, nor the sex chromosome hypothesis don't apply to animal personalities</w:t>
+      </w:r>
+    </w:p>
+    <w:p>
+      <w:pPr>
+        <w:numPr>
+          <w:ilvl w:val="1"/>
+          <w:numId w:val="5"/>
+        </w:numPr>
+        <w:spacing w:line="360" w:lineRule="auto"/>
+        <w:rPr>
+          <w:rFonts w:ascii="Garamond" w:hAnsi="Garamond"/>
+        </w:rPr>
+      </w:pPr>
+      <w:r>
+        <w:rPr>
+          <w:rFonts w:ascii="Garamond" w:hAnsi="Garamond"/>
+        </w:rPr>
+        <w:t>More relevant for morphological traits than behavioural according to the literature</w:t>
+      </w:r>
+    </w:p>
+    <w:p>
+      <w:pPr>
+        <w:numPr>
+          <w:ilvl w:val="0"/>
+          <w:numId w:val="5"/>
+        </w:numPr>
+        <w:spacing w:line="360" w:lineRule="auto"/>
+        <w:rPr>
+          <w:rFonts w:ascii="Garamond" w:hAnsi="Garamond"/>
+        </w:rPr>
+      </w:pPr>
+      <w:r>
+        <w:rPr>
+          <w:rFonts w:ascii="Garamond" w:hAnsi="Garamond"/>
+        </w:rPr>
+        <w:t xml:space="preserve">Finally, we see strong interactions between SSD and personalities for mammals only, where males are strongly dimorphic, which could relate to </w:t>
+      </w:r>
+      <w:proofErr w:type="spellStart"/>
+      <w:r>
+        <w:rPr>
+          <w:rFonts w:ascii="Garamond" w:hAnsi="Garamond"/>
+        </w:rPr>
+        <w:t>Rensch’s</w:t>
+      </w:r>
+      <w:proofErr w:type="spellEnd"/>
+      <w:r>
+        <w:rPr>
+          <w:rFonts w:ascii="Garamond" w:hAnsi="Garamond"/>
+        </w:rPr>
+        <w:t xml:space="preserve"> rule - in species where males are bigger than females, the size differences between the sexes increases with body size. Indeed, we have several large mammalian species in our dataset with big differences in body sizes. Additionally, as male size increases, female size increases as a result of fecundity and viability selection, so it’s possible that, for mammals at least, using SSD as a proxy for sexual selection actually encompasses 3 different types of selection that might also operate on personality traits… like females and activity (big females need to be more active to get enough food to fuel their big bodies and subsequent offspring), males and aggression (bigger males are often the dominant individual so bigger means more testosterone</w:t>
+      </w:r>
+    </w:p>
+    <w:p>
+      <w:pPr>
+        <w:pStyle w:val="ListParagraph"/>
+        <w:numPr>
+          <w:ilvl w:val="0"/>
+          <w:numId w:val="5"/>
+        </w:numPr>
+        <w:spacing w:line="360" w:lineRule="auto"/>
+        <w:rPr>
+          <w:rFonts w:ascii="Garamond" w:hAnsi="Garamond"/>
+        </w:rPr>
+      </w:pPr>
+      <w:r>
+        <w:rPr>
+          <w:rFonts w:ascii="Garamond" w:hAnsi="Garamond"/>
+        </w:rPr>
+        <w:t xml:space="preserve">Can also mention greater female variability in some traits, like vision (both mice and humans) which might indicate some traits are more beneficial for females to express variation (finding food, seeing predators?) (see </w:t>
+      </w:r>
+      <w:proofErr w:type="spellStart"/>
+      <w:r>
+        <w:rPr>
+          <w:rFonts w:ascii="Garamond" w:hAnsi="Garamond"/>
+        </w:rPr>
+        <w:t>Shaqiri</w:t>
+      </w:r>
+      <w:proofErr w:type="spellEnd"/>
+      <w:r>
+        <w:rPr>
+          <w:rFonts w:ascii="Garamond" w:hAnsi="Garamond"/>
+        </w:rPr>
+        <w:t xml:space="preserve"> </w:t>
+      </w:r>
+      <w:r>
+        <w:rPr>
+          <w:rFonts w:ascii="Garamond" w:hAnsi="Garamond"/>
+          <w:i/>
+        </w:rPr>
+        <w:t>et al</w:t>
+      </w:r>
+      <w:r>
+        <w:rPr>
+          <w:rFonts w:ascii="Garamond" w:hAnsi="Garamond"/>
+        </w:rPr>
+        <w:t>. 2018, and also Suzie’s paper)</w:t>
+      </w:r>
+    </w:p>
+    <w:p>
+      <w:pPr>
+        <w:pStyle w:val="ListParagraph"/>
+        <w:numPr>
+          <w:ilvl w:val="0"/>
+          <w:numId w:val="5"/>
+        </w:numPr>
+        <w:spacing w:line="360" w:lineRule="auto"/>
+        <w:rPr>
+          <w:rFonts w:ascii="Garamond" w:eastAsia="Times New Roman" w:hAnsi="Garamond" w:cs="Times New Roman"/>
+        </w:rPr>
+      </w:pPr>
+      <w:r>
+        <w:rPr>
+          <w:rFonts w:ascii="Garamond" w:eastAsia="Times New Roman" w:hAnsi="Garamond" w:cs="Times New Roman"/>
+          <w:color w:val="212121"/>
+          <w:shd w:val="clear" w:color="auto" w:fill="FFFFFF"/>
+        </w:rPr>
+        <w:t xml:space="preserve">There was a </w:t>
+      </w:r>
+      <w:proofErr w:type="spellStart"/>
+      <w:proofErr w:type="gramStart"/>
+      <w:r>
+        <w:rPr>
+          <w:rFonts w:ascii="Garamond" w:eastAsia="Times New Roman" w:hAnsi="Garamond" w:cs="Times New Roman"/>
+          <w:color w:val="212121"/>
+          <w:shd w:val="clear" w:color="auto" w:fill="FFFFFF"/>
+        </w:rPr>
+        <w:t>non significant</w:t>
+      </w:r>
+      <w:proofErr w:type="spellEnd"/>
+      <w:proofErr w:type="gramEnd"/>
+      <w:r>
+        <w:rPr>
+          <w:rFonts w:ascii="Garamond" w:eastAsia="Times New Roman" w:hAnsi="Garamond" w:cs="Times New Roman"/>
+          <w:color w:val="212121"/>
+          <w:shd w:val="clear" w:color="auto" w:fill="FFFFFF"/>
+        </w:rPr>
+        <w:t xml:space="preserve"> tendency for the heterogametic sex to have greater variation for most personality traits within the five broad taxonomic groups. It’s possible that we would see stronger sex differences in wild populations where variation in traits should be stronger, however we lacked the power to test this assumption. </w:t>
+      </w:r>
+    </w:p>
+    <w:p>
+      <w:pPr>
+        <w:spacing w:line="360" w:lineRule="auto"/>
+        <w:rPr>
+          <w:rFonts w:ascii="Garamond" w:hAnsi="Garamond"/>
+        </w:rPr>
+      </w:pPr>
+      <w:bookmarkStart w:id="0" w:name="_GoBack"/>
+      <w:bookmarkEnd w:id="0"/>
+    </w:p>
+    <w:p>
+      <w:pPr>
+        <w:spacing w:line="360" w:lineRule="auto"/>
+        <w:rPr>
+          <w:rFonts w:ascii="Garamond" w:hAnsi="Garamond"/>
+          <w:i/>
+        </w:rPr>
+      </w:pPr>
+      <w:r>
+        <w:rPr>
+          <w:rFonts w:ascii="Garamond" w:hAnsi="Garamond"/>
+          <w:i/>
         </w:rPr>
         <w:lastRenderedPageBreak/>
-        <w:t>more species where males and females are monomorphic to see how general our findings are.</w:t>
+        <w:t xml:space="preserve">Final paragraph – what’s missing, bias, what’s next? </w:t>
+      </w:r>
+    </w:p>
+    <w:p>
+      <w:pPr>
+        <w:pStyle w:val="ListParagraph"/>
+        <w:numPr>
+          <w:ilvl w:val="0"/>
+          <w:numId w:val="9"/>
+        </w:numPr>
+        <w:spacing w:line="360" w:lineRule="auto"/>
+        <w:rPr>
+          <w:rFonts w:ascii="Garamond" w:hAnsi="Garamond"/>
+          <w:i/>
+        </w:rPr>
+      </w:pPr>
+      <w:r>
+        <w:rPr>
+          <w:rFonts w:ascii="Garamond" w:hAnsi="Garamond"/>
+        </w:rPr>
+        <w:t>Need a nice sentence here to wrap everything up and summarise our meta-analysis!</w:t>
+      </w:r>
+      <w:r>
+        <w:rPr>
+          <w:rFonts w:ascii="Garamond" w:hAnsi="Garamond"/>
+          <w:i/>
+        </w:rPr>
+        <w:t xml:space="preserve"> </w:t>
+      </w:r>
+    </w:p>
+    <w:p>
+      <w:pPr>
+        <w:pStyle w:val="ListParagraph"/>
+        <w:numPr>
+          <w:ilvl w:val="0"/>
+          <w:numId w:val="5"/>
+        </w:numPr>
+        <w:spacing w:line="360" w:lineRule="auto"/>
+        <w:rPr>
+          <w:rFonts w:ascii="Garamond" w:hAnsi="Garamond"/>
+        </w:rPr>
+      </w:pPr>
+      <w:r>
+        <w:rPr>
+          <w:rFonts w:ascii="Garamond" w:hAnsi="Garamond"/>
+        </w:rPr>
+        <w:t>Potential source of bias in our meta-analysis – most species where sex differences in personality have been recorded are quite sexually dimorphic. Would be interesting to see more species where males and females are monomorphic to see how general our findings are.</w:t>
+      </w:r>
+    </w:p>
+    <w:p>
+      <w:pPr>
+        <w:pStyle w:val="ListParagraph"/>
+        <w:numPr>
+          <w:ilvl w:val="0"/>
+          <w:numId w:val="5"/>
+        </w:numPr>
+        <w:spacing w:line="360" w:lineRule="auto"/>
+        <w:rPr>
+          <w:rFonts w:ascii="Garamond" w:hAnsi="Garamond"/>
+        </w:rPr>
+      </w:pPr>
+      <w:r>
+        <w:rPr>
+          <w:rFonts w:ascii="Garamond" w:hAnsi="Garamond"/>
+        </w:rPr>
+        <w:t>Greater variability in wild populations?</w:t>
       </w:r>
     </w:p>
     <w:sectPr>
@@ -907,6 +1662,232 @@
     </w:lvl>
   </w:abstractNum>
   <w:abstractNum w:abstractNumId="4" w15:restartNumberingAfterBreak="0">
+    <w:nsid w:val="4EB40B20"/>
+    <w:multiLevelType w:val="hybridMultilevel"/>
+    <w:tmpl w:val="E4B0B7E8"/>
+    <w:lvl w:ilvl="0" w:tplc="04090001">
+      <w:start w:val="1"/>
+      <w:numFmt w:val="bullet"/>
+      <w:lvlText w:val=""/>
+      <w:lvlJc w:val="left"/>
+      <w:pPr>
+        <w:ind w:left="720" w:hanging="360"/>
+      </w:pPr>
+      <w:rPr>
+        <w:rFonts w:ascii="Symbol" w:hAnsi="Symbol" w:hint="default"/>
+      </w:rPr>
+    </w:lvl>
+    <w:lvl w:ilvl="1" w:tplc="04090003" w:tentative="1">
+      <w:start w:val="1"/>
+      <w:numFmt w:val="bullet"/>
+      <w:lvlText w:val="o"/>
+      <w:lvlJc w:val="left"/>
+      <w:pPr>
+        <w:ind w:left="1440" w:hanging="360"/>
+      </w:pPr>
+      <w:rPr>
+        <w:rFonts w:ascii="Courier New" w:hAnsi="Courier New" w:cs="Courier New" w:hint="default"/>
+      </w:rPr>
+    </w:lvl>
+    <w:lvl w:ilvl="2" w:tplc="04090005" w:tentative="1">
+      <w:start w:val="1"/>
+      <w:numFmt w:val="bullet"/>
+      <w:lvlText w:val=""/>
+      <w:lvlJc w:val="left"/>
+      <w:pPr>
+        <w:ind w:left="2160" w:hanging="360"/>
+      </w:pPr>
+      <w:rPr>
+        <w:rFonts w:ascii="Wingdings" w:hAnsi="Wingdings" w:hint="default"/>
+      </w:rPr>
+    </w:lvl>
+    <w:lvl w:ilvl="3" w:tplc="04090001" w:tentative="1">
+      <w:start w:val="1"/>
+      <w:numFmt w:val="bullet"/>
+      <w:lvlText w:val=""/>
+      <w:lvlJc w:val="left"/>
+      <w:pPr>
+        <w:ind w:left="2880" w:hanging="360"/>
+      </w:pPr>
+      <w:rPr>
+        <w:rFonts w:ascii="Symbol" w:hAnsi="Symbol" w:hint="default"/>
+      </w:rPr>
+    </w:lvl>
+    <w:lvl w:ilvl="4" w:tplc="04090003" w:tentative="1">
+      <w:start w:val="1"/>
+      <w:numFmt w:val="bullet"/>
+      <w:lvlText w:val="o"/>
+      <w:lvlJc w:val="left"/>
+      <w:pPr>
+        <w:ind w:left="3600" w:hanging="360"/>
+      </w:pPr>
+      <w:rPr>
+        <w:rFonts w:ascii="Courier New" w:hAnsi="Courier New" w:cs="Courier New" w:hint="default"/>
+      </w:rPr>
+    </w:lvl>
+    <w:lvl w:ilvl="5" w:tplc="04090005" w:tentative="1">
+      <w:start w:val="1"/>
+      <w:numFmt w:val="bullet"/>
+      <w:lvlText w:val=""/>
+      <w:lvlJc w:val="left"/>
+      <w:pPr>
+        <w:ind w:left="4320" w:hanging="360"/>
+      </w:pPr>
+      <w:rPr>
+        <w:rFonts w:ascii="Wingdings" w:hAnsi="Wingdings" w:hint="default"/>
+      </w:rPr>
+    </w:lvl>
+    <w:lvl w:ilvl="6" w:tplc="04090001" w:tentative="1">
+      <w:start w:val="1"/>
+      <w:numFmt w:val="bullet"/>
+      <w:lvlText w:val=""/>
+      <w:lvlJc w:val="left"/>
+      <w:pPr>
+        <w:ind w:left="5040" w:hanging="360"/>
+      </w:pPr>
+      <w:rPr>
+        <w:rFonts w:ascii="Symbol" w:hAnsi="Symbol" w:hint="default"/>
+      </w:rPr>
+    </w:lvl>
+    <w:lvl w:ilvl="7" w:tplc="04090003" w:tentative="1">
+      <w:start w:val="1"/>
+      <w:numFmt w:val="bullet"/>
+      <w:lvlText w:val="o"/>
+      <w:lvlJc w:val="left"/>
+      <w:pPr>
+        <w:ind w:left="5760" w:hanging="360"/>
+      </w:pPr>
+      <w:rPr>
+        <w:rFonts w:ascii="Courier New" w:hAnsi="Courier New" w:cs="Courier New" w:hint="default"/>
+      </w:rPr>
+    </w:lvl>
+    <w:lvl w:ilvl="8" w:tplc="04090005" w:tentative="1">
+      <w:start w:val="1"/>
+      <w:numFmt w:val="bullet"/>
+      <w:lvlText w:val=""/>
+      <w:lvlJc w:val="left"/>
+      <w:pPr>
+        <w:ind w:left="6480" w:hanging="360"/>
+      </w:pPr>
+      <w:rPr>
+        <w:rFonts w:ascii="Wingdings" w:hAnsi="Wingdings" w:hint="default"/>
+      </w:rPr>
+    </w:lvl>
+  </w:abstractNum>
+  <w:abstractNum w:abstractNumId="5" w15:restartNumberingAfterBreak="0">
+    <w:nsid w:val="637A154F"/>
+    <w:multiLevelType w:val="hybridMultilevel"/>
+    <w:tmpl w:val="72942634"/>
+    <w:lvl w:ilvl="0" w:tplc="04090001">
+      <w:start w:val="1"/>
+      <w:numFmt w:val="bullet"/>
+      <w:lvlText w:val=""/>
+      <w:lvlJc w:val="left"/>
+      <w:pPr>
+        <w:ind w:left="720" w:hanging="360"/>
+      </w:pPr>
+      <w:rPr>
+        <w:rFonts w:ascii="Symbol" w:hAnsi="Symbol" w:hint="default"/>
+      </w:rPr>
+    </w:lvl>
+    <w:lvl w:ilvl="1" w:tplc="04090003" w:tentative="1">
+      <w:start w:val="1"/>
+      <w:numFmt w:val="bullet"/>
+      <w:lvlText w:val="o"/>
+      <w:lvlJc w:val="left"/>
+      <w:pPr>
+        <w:ind w:left="1440" w:hanging="360"/>
+      </w:pPr>
+      <w:rPr>
+        <w:rFonts w:ascii="Courier New" w:hAnsi="Courier New" w:cs="Courier New" w:hint="default"/>
+      </w:rPr>
+    </w:lvl>
+    <w:lvl w:ilvl="2" w:tplc="04090005" w:tentative="1">
+      <w:start w:val="1"/>
+      <w:numFmt w:val="bullet"/>
+      <w:lvlText w:val=""/>
+      <w:lvlJc w:val="left"/>
+      <w:pPr>
+        <w:ind w:left="2160" w:hanging="360"/>
+      </w:pPr>
+      <w:rPr>
+        <w:rFonts w:ascii="Wingdings" w:hAnsi="Wingdings" w:hint="default"/>
+      </w:rPr>
+    </w:lvl>
+    <w:lvl w:ilvl="3" w:tplc="04090001" w:tentative="1">
+      <w:start w:val="1"/>
+      <w:numFmt w:val="bullet"/>
+      <w:lvlText w:val=""/>
+      <w:lvlJc w:val="left"/>
+      <w:pPr>
+        <w:ind w:left="2880" w:hanging="360"/>
+      </w:pPr>
+      <w:rPr>
+        <w:rFonts w:ascii="Symbol" w:hAnsi="Symbol" w:hint="default"/>
+      </w:rPr>
+    </w:lvl>
+    <w:lvl w:ilvl="4" w:tplc="04090003" w:tentative="1">
+      <w:start w:val="1"/>
+      <w:numFmt w:val="bullet"/>
+      <w:lvlText w:val="o"/>
+      <w:lvlJc w:val="left"/>
+      <w:pPr>
+        <w:ind w:left="3600" w:hanging="360"/>
+      </w:pPr>
+      <w:rPr>
+        <w:rFonts w:ascii="Courier New" w:hAnsi="Courier New" w:cs="Courier New" w:hint="default"/>
+      </w:rPr>
+    </w:lvl>
+    <w:lvl w:ilvl="5" w:tplc="04090005" w:tentative="1">
+      <w:start w:val="1"/>
+      <w:numFmt w:val="bullet"/>
+      <w:lvlText w:val=""/>
+      <w:lvlJc w:val="left"/>
+      <w:pPr>
+        <w:ind w:left="4320" w:hanging="360"/>
+      </w:pPr>
+      <w:rPr>
+        <w:rFonts w:ascii="Wingdings" w:hAnsi="Wingdings" w:hint="default"/>
+      </w:rPr>
+    </w:lvl>
+    <w:lvl w:ilvl="6" w:tplc="04090001" w:tentative="1">
+      <w:start w:val="1"/>
+      <w:numFmt w:val="bullet"/>
+      <w:lvlText w:val=""/>
+      <w:lvlJc w:val="left"/>
+      <w:pPr>
+        <w:ind w:left="5040" w:hanging="360"/>
+      </w:pPr>
+      <w:rPr>
+        <w:rFonts w:ascii="Symbol" w:hAnsi="Symbol" w:hint="default"/>
+      </w:rPr>
+    </w:lvl>
+    <w:lvl w:ilvl="7" w:tplc="04090003" w:tentative="1">
+      <w:start w:val="1"/>
+      <w:numFmt w:val="bullet"/>
+      <w:lvlText w:val="o"/>
+      <w:lvlJc w:val="left"/>
+      <w:pPr>
+        <w:ind w:left="5760" w:hanging="360"/>
+      </w:pPr>
+      <w:rPr>
+        <w:rFonts w:ascii="Courier New" w:hAnsi="Courier New" w:cs="Courier New" w:hint="default"/>
+      </w:rPr>
+    </w:lvl>
+    <w:lvl w:ilvl="8" w:tplc="04090005" w:tentative="1">
+      <w:start w:val="1"/>
+      <w:numFmt w:val="bullet"/>
+      <w:lvlText w:val=""/>
+      <w:lvlJc w:val="left"/>
+      <w:pPr>
+        <w:ind w:left="6480" w:hanging="360"/>
+      </w:pPr>
+      <w:rPr>
+        <w:rFonts w:ascii="Wingdings" w:hAnsi="Wingdings" w:hint="default"/>
+      </w:rPr>
+    </w:lvl>
+  </w:abstractNum>
+  <w:abstractNum w:abstractNumId="6" w15:restartNumberingAfterBreak="0">
     <w:nsid w:val="6C444266"/>
     <w:multiLevelType w:val="multilevel"/>
     <w:tmpl w:val="F4305560"/>
@@ -1055,7 +2036,120 @@
       </w:rPr>
     </w:lvl>
   </w:abstractNum>
-  <w:abstractNum w:abstractNumId="5" w15:restartNumberingAfterBreak="0">
+  <w:abstractNum w:abstractNumId="7" w15:restartNumberingAfterBreak="0">
+    <w:nsid w:val="73AC4ECA"/>
+    <w:multiLevelType w:val="hybridMultilevel"/>
+    <w:tmpl w:val="CF0A5C7E"/>
+    <w:lvl w:ilvl="0" w:tplc="04090001">
+      <w:start w:val="1"/>
+      <w:numFmt w:val="bullet"/>
+      <w:lvlText w:val=""/>
+      <w:lvlJc w:val="left"/>
+      <w:pPr>
+        <w:ind w:left="720" w:hanging="360"/>
+      </w:pPr>
+      <w:rPr>
+        <w:rFonts w:ascii="Symbol" w:hAnsi="Symbol" w:hint="default"/>
+      </w:rPr>
+    </w:lvl>
+    <w:lvl w:ilvl="1" w:tplc="04090003">
+      <w:start w:val="1"/>
+      <w:numFmt w:val="bullet"/>
+      <w:lvlText w:val="o"/>
+      <w:lvlJc w:val="left"/>
+      <w:pPr>
+        <w:ind w:left="1440" w:hanging="360"/>
+      </w:pPr>
+      <w:rPr>
+        <w:rFonts w:ascii="Courier New" w:hAnsi="Courier New" w:cs="Courier New" w:hint="default"/>
+      </w:rPr>
+    </w:lvl>
+    <w:lvl w:ilvl="2" w:tplc="04090005" w:tentative="1">
+      <w:start w:val="1"/>
+      <w:numFmt w:val="bullet"/>
+      <w:lvlText w:val=""/>
+      <w:lvlJc w:val="left"/>
+      <w:pPr>
+        <w:ind w:left="2160" w:hanging="360"/>
+      </w:pPr>
+      <w:rPr>
+        <w:rFonts w:ascii="Wingdings" w:hAnsi="Wingdings" w:hint="default"/>
+      </w:rPr>
+    </w:lvl>
+    <w:lvl w:ilvl="3" w:tplc="04090001" w:tentative="1">
+      <w:start w:val="1"/>
+      <w:numFmt w:val="bullet"/>
+      <w:lvlText w:val=""/>
+      <w:lvlJc w:val="left"/>
+      <w:pPr>
+        <w:ind w:left="2880" w:hanging="360"/>
+      </w:pPr>
+      <w:rPr>
+        <w:rFonts w:ascii="Symbol" w:hAnsi="Symbol" w:hint="default"/>
+      </w:rPr>
+    </w:lvl>
+    <w:lvl w:ilvl="4" w:tplc="04090003" w:tentative="1">
+      <w:start w:val="1"/>
+      <w:numFmt w:val="bullet"/>
+      <w:lvlText w:val="o"/>
+      <w:lvlJc w:val="left"/>
+      <w:pPr>
+        <w:ind w:left="3600" w:hanging="360"/>
+      </w:pPr>
+      <w:rPr>
+        <w:rFonts w:ascii="Courier New" w:hAnsi="Courier New" w:cs="Courier New" w:hint="default"/>
+      </w:rPr>
+    </w:lvl>
+    <w:lvl w:ilvl="5" w:tplc="04090005" w:tentative="1">
+      <w:start w:val="1"/>
+      <w:numFmt w:val="bullet"/>
+      <w:lvlText w:val=""/>
+      <w:lvlJc w:val="left"/>
+      <w:pPr>
+        <w:ind w:left="4320" w:hanging="360"/>
+      </w:pPr>
+      <w:rPr>
+        <w:rFonts w:ascii="Wingdings" w:hAnsi="Wingdings" w:hint="default"/>
+      </w:rPr>
+    </w:lvl>
+    <w:lvl w:ilvl="6" w:tplc="04090001" w:tentative="1">
+      <w:start w:val="1"/>
+      <w:numFmt w:val="bullet"/>
+      <w:lvlText w:val=""/>
+      <w:lvlJc w:val="left"/>
+      <w:pPr>
+        <w:ind w:left="5040" w:hanging="360"/>
+      </w:pPr>
+      <w:rPr>
+        <w:rFonts w:ascii="Symbol" w:hAnsi="Symbol" w:hint="default"/>
+      </w:rPr>
+    </w:lvl>
+    <w:lvl w:ilvl="7" w:tplc="04090003" w:tentative="1">
+      <w:start w:val="1"/>
+      <w:numFmt w:val="bullet"/>
+      <w:lvlText w:val="o"/>
+      <w:lvlJc w:val="left"/>
+      <w:pPr>
+        <w:ind w:left="5760" w:hanging="360"/>
+      </w:pPr>
+      <w:rPr>
+        <w:rFonts w:ascii="Courier New" w:hAnsi="Courier New" w:cs="Courier New" w:hint="default"/>
+      </w:rPr>
+    </w:lvl>
+    <w:lvl w:ilvl="8" w:tplc="04090005" w:tentative="1">
+      <w:start w:val="1"/>
+      <w:numFmt w:val="bullet"/>
+      <w:lvlText w:val=""/>
+      <w:lvlJc w:val="left"/>
+      <w:pPr>
+        <w:ind w:left="6480" w:hanging="360"/>
+      </w:pPr>
+      <w:rPr>
+        <w:rFonts w:ascii="Wingdings" w:hAnsi="Wingdings" w:hint="default"/>
+      </w:rPr>
+    </w:lvl>
+  </w:abstractNum>
+  <w:abstractNum w:abstractNumId="8" w15:restartNumberingAfterBreak="0">
     <w:nsid w:val="7EDF1689"/>
     <w:multiLevelType w:val="multilevel"/>
     <w:tmpl w:val="5B7C0E66"/>
@@ -1205,7 +2299,7 @@
     </w:lvl>
   </w:abstractNum>
   <w:num w:numId="1">
-    <w:abstractNumId w:val="5"/>
+    <w:abstractNumId w:val="8"/>
   </w:num>
   <w:num w:numId="2">
     <w:abstractNumId w:val="0"/>
@@ -1220,6 +2314,15 @@
     <w:abstractNumId w:val="2"/>
   </w:num>
   <w:num w:numId="6">
+    <w:abstractNumId w:val="6"/>
+  </w:num>
+  <w:num w:numId="7">
+    <w:abstractNumId w:val="7"/>
+  </w:num>
+  <w:num w:numId="8">
+    <w:abstractNumId w:val="5"/>
+  </w:num>
+  <w:num w:numId="9">
     <w:abstractNumId w:val="4"/>
   </w:num>
 </w:numbering>

</xml_diff>